<commit_message>
update contract details ui
</commit_message>
<xml_diff>
--- a/backend/templates/main-template.docx
+++ b/backend/templates/main-template.docx
@@ -306,7 +306,7 @@
                 <w:rFonts w:ascii="Times New Roman" w:hAnsi="Times New Roman"/>
                 <w:sz w:val="20"/>
               </w:rPr>
-              <w:t xml:space="preserve">Адрес, телефон                                       </w:t>
+              <w:t>Адрес, телефон  {deadman_address}</w:t>
             </w:r>
           </w:p>
         </w:tc>
@@ -329,7 +329,7 @@
                 <w:rFonts w:ascii="Times New Roman" w:hAnsi="Times New Roman"/>
                 <w:sz w:val="20"/>
               </w:rPr>
-              <w:t>{deadman_address}</w:t>
+              <w:t>{client_phone}</w:t>
             </w:r>
           </w:p>
         </w:tc>
@@ -1061,22 +1061,8 @@
     </w:rPr>
   </w:style>
   <w:style w:styleId="Style_7" w:type="paragraph">
-    <w:name w:val="List Paragraph"/>
-    <w:basedOn w:val="Style_2"/>
+    <w:name w:val="Endnote"/>
     <w:link w:val="Style_7_ch"/>
-    <w:pPr>
-      <w:ind w:firstLine="0" w:left="720"/>
-      <w:contextualSpacing w:val="1"/>
-    </w:pPr>
-  </w:style>
-  <w:style w:styleId="Style_7_ch" w:type="character">
-    <w:name w:val="List Paragraph"/>
-    <w:basedOn w:val="Style_2_ch"/>
-    <w:link w:val="Style_7"/>
-  </w:style>
-  <w:style w:styleId="Style_8" w:type="paragraph">
-    <w:name w:val="Endnote"/>
-    <w:link w:val="Style_8_ch"/>
     <w:pPr>
       <w:ind w:firstLine="851" w:left="0"/>
       <w:jc w:val="both"/>
@@ -1086,18 +1072,18 @@
       <w:sz w:val="22"/>
     </w:rPr>
   </w:style>
-  <w:style w:styleId="Style_8_ch" w:type="character">
+  <w:style w:styleId="Style_7_ch" w:type="character">
     <w:name w:val="Endnote"/>
-    <w:link w:val="Style_8"/>
+    <w:link w:val="Style_7"/>
     <w:rPr>
       <w:rFonts w:ascii="XO Thames" w:hAnsi="XO Thames"/>
       <w:sz w:val="22"/>
     </w:rPr>
   </w:style>
-  <w:style w:styleId="Style_9" w:type="paragraph">
+  <w:style w:styleId="Style_8" w:type="paragraph">
     <w:name w:val="heading 3"/>
     <w:next w:val="Style_2"/>
-    <w:link w:val="Style_9_ch"/>
+    <w:link w:val="Style_8_ch"/>
     <w:uiPriority w:val="9"/>
     <w:qFormat/>
     <w:pPr>
@@ -1112,14 +1098,22 @@
       <w:sz w:val="26"/>
     </w:rPr>
   </w:style>
-  <w:style w:styleId="Style_9_ch" w:type="character">
+  <w:style w:styleId="Style_8_ch" w:type="character">
     <w:name w:val="heading 3"/>
-    <w:link w:val="Style_9"/>
+    <w:link w:val="Style_8"/>
     <w:rPr>
       <w:rFonts w:ascii="XO Thames" w:hAnsi="XO Thames"/>
       <w:b w:val="1"/>
       <w:sz w:val="26"/>
     </w:rPr>
+  </w:style>
+  <w:style w:styleId="Style_9" w:type="paragraph">
+    <w:name w:val="Default Paragraph Font"/>
+    <w:link w:val="Style_9_ch"/>
+  </w:style>
+  <w:style w:styleId="Style_9_ch" w:type="character">
+    <w:name w:val="Default Paragraph Font"/>
+    <w:link w:val="Style_9"/>
   </w:style>
   <w:style w:styleId="Style_10" w:type="paragraph">
     <w:name w:val="toc 3"/>
@@ -1301,11 +1295,17 @@
     </w:rPr>
   </w:style>
   <w:style w:styleId="Style_18" w:type="paragraph">
-    <w:name w:val="Default Paragraph Font"/>
+    <w:name w:val="List Paragraph"/>
+    <w:basedOn w:val="Style_2"/>
     <w:link w:val="Style_18_ch"/>
+    <w:pPr>
+      <w:ind w:firstLine="0" w:left="720"/>
+      <w:contextualSpacing w:val="1"/>
+    </w:pPr>
   </w:style>
   <w:style w:styleId="Style_18_ch" w:type="character">
-    <w:name w:val="Default Paragraph Font"/>
+    <w:name w:val="List Paragraph"/>
+    <w:basedOn w:val="Style_2_ch"/>
     <w:link w:val="Style_18"/>
   </w:style>
   <w:style w:styleId="Style_19" w:type="paragraph">
@@ -1331,27 +1331,9 @@
     </w:rPr>
   </w:style>
   <w:style w:styleId="Style_20" w:type="paragraph">
-    <w:name w:val="Balloon Text"/>
-    <w:basedOn w:val="Style_2"/>
-    <w:link w:val="Style_20_ch"/>
-    <w:rPr>
-      <w:rFonts w:ascii="Segoe UI" w:hAnsi="Segoe UI"/>
-      <w:sz w:val="18"/>
-    </w:rPr>
-  </w:style>
-  <w:style w:styleId="Style_20_ch" w:type="character">
-    <w:name w:val="Balloon Text"/>
-    <w:basedOn w:val="Style_2_ch"/>
-    <w:link w:val="Style_20"/>
-    <w:rPr>
-      <w:rFonts w:ascii="Segoe UI" w:hAnsi="Segoe UI"/>
-      <w:sz w:val="18"/>
-    </w:rPr>
-  </w:style>
-  <w:style w:styleId="Style_21" w:type="paragraph">
     <w:name w:val="toc 5"/>
     <w:next w:val="Style_2"/>
-    <w:link w:val="Style_21_ch"/>
+    <w:link w:val="Style_20_ch"/>
     <w:uiPriority w:val="39"/>
     <w:pPr>
       <w:ind w:firstLine="0" w:left="800"/>
@@ -1362,18 +1344,18 @@
       <w:sz w:val="28"/>
     </w:rPr>
   </w:style>
-  <w:style w:styleId="Style_21_ch" w:type="character">
+  <w:style w:styleId="Style_20_ch" w:type="character">
     <w:name w:val="toc 5"/>
-    <w:link w:val="Style_21"/>
-    <w:rPr>
-      <w:rFonts w:ascii="XO Thames" w:hAnsi="XO Thames"/>
-      <w:sz w:val="28"/>
-    </w:rPr>
-  </w:style>
-  <w:style w:styleId="Style_22" w:type="paragraph">
+    <w:link w:val="Style_20"/>
+    <w:rPr>
+      <w:rFonts w:ascii="XO Thames" w:hAnsi="XO Thames"/>
+      <w:sz w:val="28"/>
+    </w:rPr>
+  </w:style>
+  <w:style w:styleId="Style_21" w:type="paragraph">
     <w:name w:val="Subtitle"/>
     <w:next w:val="Style_2"/>
-    <w:link w:val="Style_22_ch"/>
+    <w:link w:val="Style_21_ch"/>
     <w:uiPriority w:val="11"/>
     <w:qFormat/>
     <w:pPr>
@@ -1386,19 +1368,19 @@
       <w:sz w:val="24"/>
     </w:rPr>
   </w:style>
-  <w:style w:styleId="Style_22_ch" w:type="character">
+  <w:style w:styleId="Style_21_ch" w:type="character">
     <w:name w:val="Subtitle"/>
-    <w:link w:val="Style_22"/>
+    <w:link w:val="Style_21"/>
     <w:rPr>
       <w:rFonts w:ascii="XO Thames" w:hAnsi="XO Thames"/>
       <w:i w:val="1"/>
       <w:sz w:val="24"/>
     </w:rPr>
   </w:style>
-  <w:style w:styleId="Style_23" w:type="paragraph">
+  <w:style w:styleId="Style_22" w:type="paragraph">
     <w:name w:val="Title"/>
     <w:next w:val="Style_2"/>
-    <w:link w:val="Style_23_ch"/>
+    <w:link w:val="Style_22_ch"/>
     <w:uiPriority w:val="10"/>
     <w:qFormat/>
     <w:pPr>
@@ -1413,9 +1395,9 @@
       <w:sz w:val="40"/>
     </w:rPr>
   </w:style>
-  <w:style w:styleId="Style_23_ch" w:type="character">
+  <w:style w:styleId="Style_22_ch" w:type="character">
     <w:name w:val="Title"/>
-    <w:link w:val="Style_23"/>
+    <w:link w:val="Style_22"/>
     <w:rPr>
       <w:rFonts w:ascii="XO Thames" w:hAnsi="XO Thames"/>
       <w:b w:val="1"/>
@@ -1423,8 +1405,35 @@
       <w:sz w:val="40"/>
     </w:rPr>
   </w:style>
+  <w:style w:styleId="Style_23" w:type="paragraph">
+    <w:name w:val="heading 4"/>
+    <w:next w:val="Style_2"/>
+    <w:link w:val="Style_23_ch"/>
+    <w:uiPriority w:val="9"/>
+    <w:qFormat/>
+    <w:pPr>
+      <w:spacing w:after="120" w:before="120"/>
+      <w:ind/>
+      <w:jc w:val="both"/>
+      <w:outlineLvl w:val="3"/>
+    </w:pPr>
+    <w:rPr>
+      <w:rFonts w:ascii="XO Thames" w:hAnsi="XO Thames"/>
+      <w:b w:val="1"/>
+      <w:sz w:val="24"/>
+    </w:rPr>
+  </w:style>
+  <w:style w:styleId="Style_23_ch" w:type="character">
+    <w:name w:val="heading 4"/>
+    <w:link w:val="Style_23"/>
+    <w:rPr>
+      <w:rFonts w:ascii="XO Thames" w:hAnsi="XO Thames"/>
+      <w:b w:val="1"/>
+      <w:sz w:val="24"/>
+    </w:rPr>
+  </w:style>
   <w:style w:styleId="Style_24" w:type="paragraph">
-    <w:name w:val="heading 4"/>
+    <w:name w:val="heading 2"/>
     <w:next w:val="Style_2"/>
     <w:link w:val="Style_24_ch"/>
     <w:uiPriority w:val="9"/>
@@ -1433,59 +1442,40 @@
       <w:spacing w:after="120" w:before="120"/>
       <w:ind/>
       <w:jc w:val="both"/>
-      <w:outlineLvl w:val="3"/>
+      <w:outlineLvl w:val="1"/>
     </w:pPr>
     <w:rPr>
       <w:rFonts w:ascii="XO Thames" w:hAnsi="XO Thames"/>
       <w:b w:val="1"/>
-      <w:sz w:val="24"/>
+      <w:sz w:val="28"/>
     </w:rPr>
   </w:style>
   <w:style w:styleId="Style_24_ch" w:type="character">
-    <w:name w:val="heading 4"/>
+    <w:name w:val="heading 2"/>
     <w:link w:val="Style_24"/>
     <w:rPr>
       <w:rFonts w:ascii="XO Thames" w:hAnsi="XO Thames"/>
       <w:b w:val="1"/>
-      <w:sz w:val="24"/>
+      <w:sz w:val="28"/>
     </w:rPr>
   </w:style>
   <w:style w:styleId="Style_25" w:type="paragraph">
-    <w:name w:val="heading 2"/>
-    <w:next w:val="Style_2"/>
+    <w:name w:val="Balloon Text"/>
+    <w:basedOn w:val="Style_2"/>
     <w:link w:val="Style_25_ch"/>
-    <w:uiPriority w:val="9"/>
-    <w:qFormat/>
-    <w:pPr>
-      <w:spacing w:after="120" w:before="120"/>
-      <w:ind/>
-      <w:jc w:val="both"/>
-      <w:outlineLvl w:val="1"/>
-    </w:pPr>
-    <w:rPr>
-      <w:rFonts w:ascii="XO Thames" w:hAnsi="XO Thames"/>
-      <w:b w:val="1"/>
-      <w:sz w:val="28"/>
+    <w:rPr>
+      <w:rFonts w:ascii="Segoe UI" w:hAnsi="Segoe UI"/>
+      <w:sz w:val="18"/>
     </w:rPr>
   </w:style>
   <w:style w:styleId="Style_25_ch" w:type="character">
-    <w:name w:val="heading 2"/>
+    <w:name w:val="Balloon Text"/>
+    <w:basedOn w:val="Style_2_ch"/>
     <w:link w:val="Style_25"/>
     <w:rPr>
-      <w:rFonts w:ascii="XO Thames" w:hAnsi="XO Thames"/>
-      <w:b w:val="1"/>
-      <w:sz w:val="28"/>
-    </w:rPr>
-  </w:style>
-  <w:style w:styleId="Style_1" w:type="table">
-    <w:name w:val="Plain Table 2"/>
-    <w:basedOn w:val="Style_26"/>
-    <w:tblPr>
-      <w:tblBorders>
-        <w:top w:sz="4" w:themeColor="text1" w:themeTint="80" w:val="single"/>
-        <w:bottom w:sz="4" w:themeColor="text1" w:themeTint="80" w:val="single"/>
-      </w:tblBorders>
-    </w:tblPr>
+      <w:rFonts w:ascii="Segoe UI" w:hAnsi="Segoe UI"/>
+      <w:sz w:val="18"/>
+    </w:rPr>
   </w:style>
   <w:style w:default="1" w:styleId="Style_26" w:type="table">
     <w:name w:val="Normal Table"/>
@@ -1510,6 +1500,16 @@
         <w:right w:color="000000" w:sz="4" w:val="single"/>
         <w:insideH w:color="000000" w:sz="4" w:val="single"/>
         <w:insideV w:color="000000" w:sz="4" w:val="single"/>
+      </w:tblBorders>
+    </w:tblPr>
+  </w:style>
+  <w:style w:styleId="Style_1" w:type="table">
+    <w:name w:val="Plain Table 2"/>
+    <w:basedOn w:val="Style_26"/>
+    <w:tblPr>
+      <w:tblBorders>
+        <w:top w:sz="4" w:themeColor="text1" w:themeTint="80" w:val="single"/>
+        <w:bottom w:sz="4" w:themeColor="text1" w:themeTint="80" w:val="single"/>
       </w:tblBorders>
     </w:tblPr>
   </w:style>

</xml_diff>